<commit_message>
added uhi calc for urbclim
</commit_message>
<xml_diff>
--- a/analysis/paper/paper_knit.docx
+++ b/analysis/paper/paper_knit.docx
@@ -275,7 +275,7 @@
         <w:pStyle w:val="Date"/>
       </w:pPr>
       <w:r>
-        <w:t xml:space="preserve">06</w:t>
+        <w:t xml:space="preserve">07</w:t>
       </w:r>
       <w:r>
         <w:t xml:space="preserve"> </w:t>
@@ -5755,7 +5755,7 @@
         <w:pStyle w:val="FirstParagraph"/>
       </w:pPr>
       <w:r>
-        <w:t xml:space="preserve">This report was generated on 2021-07-06 16:49:33 using the following computational environment and dependencies:</w:t>
+        <w:t xml:space="preserve">This report was generated on 2021-07-07 15:08:13 using the following computational environment and dependencies:</w:t>
       </w:r>
     </w:p>
     <w:p>
@@ -5766,15 +5766,6 @@
         <w:rPr>
           <w:rStyle w:val="VerbatimChar"/>
         </w:rPr>
-        <w:t xml:space="preserve">#&gt; Error in get(genname, envir = envir) : object 'testthat_print' not found</w:t>
-      </w:r>
-      <w:r>
-        <w:br/>
-      </w:r>
-      <w:r>
-        <w:rPr>
-          <w:rStyle w:val="VerbatimChar"/>
-        </w:rPr>
         <w:t xml:space="preserve">#&gt; ─ Session info ───────────────────────────────────────────────────────────────</w:t>
       </w:r>
       <w:r>
@@ -5865,7 +5856,7 @@
         <w:rPr>
           <w:rStyle w:val="VerbatimChar"/>
         </w:rPr>
-        <w:t xml:space="preserve">#&gt;  date     2021-07-06                  </w:t>
+        <w:t xml:space="preserve">#&gt;  date     2021-07-07                  </w:t>
       </w:r>
       <w:r>
         <w:br/>
@@ -6009,7 +6000,7 @@
         <w:rPr>
           <w:rStyle w:val="VerbatimChar"/>
         </w:rPr>
-        <w:t xml:space="preserve">#&gt;  P cli            2.1.0   2020-10-12 [?] CRAN (R 4.0.2)</w:t>
+        <w:t xml:space="preserve">#&gt;  P cli            3.0.0   2021-06-30 [?] CRAN (R 4.0.5)</w:t>
       </w:r>
       <w:r>
         <w:br/>
@@ -6189,15 +6180,6 @@
         <w:rPr>
           <w:rStyle w:val="VerbatimChar"/>
         </w:rPr>
-        <w:t xml:space="preserve">#&gt;  P fansi          0.4.1   2020-01-08 [?] CRAN (R 4.0.0)</w:t>
-      </w:r>
-      <w:r>
-        <w:br/>
-      </w:r>
-      <w:r>
-        <w:rPr>
-          <w:rStyle w:val="VerbatimChar"/>
-        </w:rPr>
         <w:t xml:space="preserve">#&gt;  P fasterize    * 1.0.3   2020-07-27 [?] CRAN (R 4.0.4)</w:t>
       </w:r>
       <w:r>
@@ -6279,6 +6261,15 @@
         <w:rPr>
           <w:rStyle w:val="VerbatimChar"/>
         </w:rPr>
+        <w:t xml:space="preserve">#&gt;  P git2r          0.27.1  2020-05-03 [?] CRAN (R 4.0.0)</w:t>
+      </w:r>
+      <w:r>
+        <w:br/>
+      </w:r>
+      <w:r>
+        <w:rPr>
+          <w:rStyle w:val="VerbatimChar"/>
+        </w:rPr>
         <w:t xml:space="preserve">#&gt;  P globals        0.13.1  2020-10-11 [?] CRAN (R 4.0.2)</w:t>
       </w:r>
       <w:r>
@@ -6315,6 +6306,15 @@
         <w:rPr>
           <w:rStyle w:val="VerbatimChar"/>
         </w:rPr>
+        <w:t xml:space="preserve">#&gt;  P highr          0.8     2019-03-20 [?] CRAN (R 4.0.0)</w:t>
+      </w:r>
+      <w:r>
+        <w:br/>
+      </w:r>
+      <w:r>
+        <w:rPr>
+          <w:rStyle w:val="VerbatimChar"/>
+        </w:rPr>
         <w:t xml:space="preserve">#&gt;  P hms            1.1.0   2021-05-17 [?] CRAN (R 4.0.5)</w:t>
       </w:r>
       <w:r>
@@ -6495,6 +6495,15 @@
         <w:rPr>
           <w:rStyle w:val="VerbatimChar"/>
         </w:rPr>
+        <w:t xml:space="preserve">#&gt;  P ncdf4        * 1.17    2019-10-23 [?] CRAN (R 4.0.5)</w:t>
+      </w:r>
+      <w:r>
+        <w:br/>
+      </w:r>
+      <w:r>
+        <w:rPr>
+          <w:rStyle w:val="VerbatimChar"/>
+        </w:rPr>
         <w:t xml:space="preserve">#&gt;  P nlme           3.1-152 2021-02-04 [?] CRAN (R 4.0.3)</w:t>
       </w:r>
       <w:r>
@@ -6810,7 +6819,7 @@
         <w:rPr>
           <w:rStyle w:val="VerbatimChar"/>
         </w:rPr>
-        <w:t xml:space="preserve">#&gt;  P testthat       2.3.2   2020-03-02 [?] CRAN (R 4.0.0)</w:t>
+        <w:t xml:space="preserve">#&gt;  P testthat       3.0.4   2021-07-01 [?] CRAN (R 4.0.5)</w:t>
       </w:r>
       <w:r>
         <w:br/>
@@ -6846,6 +6855,15 @@
         <w:rPr>
           <w:rStyle w:val="VerbatimChar"/>
         </w:rPr>
+        <w:t xml:space="preserve">#&gt;  P tinytex        0.26    2020-09-22 [?] CRAN (R 4.0.2)</w:t>
+      </w:r>
+      <w:r>
+        <w:br/>
+      </w:r>
+      <w:r>
+        <w:rPr>
+          <w:rStyle w:val="VerbatimChar"/>
+        </w:rPr>
         <w:t xml:space="preserve">#&gt;  P txtq           0.2.3   2020-06-23 [?] CRAN (R 4.0.2)</w:t>
       </w:r>
       <w:r>
@@ -6954,16 +6972,16 @@
         <w:rPr>
           <w:rStyle w:val="VerbatimChar"/>
         </w:rPr>
-        <w:t xml:space="preserve">#&gt; [2] /tmp/RtmpDdrlse/renv-system-library</w:t>
-      </w:r>
-      <w:r>
-        <w:br/>
-      </w:r>
-      <w:r>
-        <w:rPr>
-          <w:rStyle w:val="VerbatimChar"/>
-        </w:rPr>
-        <w:t xml:space="preserve">#&gt; [3] /tmp/RtmpVnPBC7/renv-system-library</w:t>
+        <w:t xml:space="preserve">#&gt; [2] /tmp/RtmpdR8pnx/renv-system-library</w:t>
+      </w:r>
+      <w:r>
+        <w:br/>
+      </w:r>
+      <w:r>
+        <w:rPr>
+          <w:rStyle w:val="VerbatimChar"/>
+        </w:rPr>
+        <w:t xml:space="preserve">#&gt; [3] /tmp/RtmpI2dXKT/renv-system-library</w:t>
       </w:r>
       <w:r>
         <w:br/>
@@ -7018,7 +7036,7 @@
         <w:rPr>
           <w:rStyle w:val="VerbatimChar"/>
         </w:rPr>
-        <w:t xml:space="preserve">#&gt; Head:     [078cbc8] 2021-07-05: updated ecwmfr urbclim dl</w:t>
+        <w:t xml:space="preserve">#&gt; Head:     [0c7f079] 2021-07-07: update renv</w:t>
       </w:r>
     </w:p>
     <w:bookmarkEnd w:id="103"/>

</xml_diff>

<commit_message>
added uhi_map, studyarea map, added uhi urbclim data to model df for all scenarios
</commit_message>
<xml_diff>
--- a/analysis/paper/paper_knit.docx
+++ b/analysis/paper/paper_knit.docx
@@ -275,7 +275,7 @@
         <w:pStyle w:val="Date"/>
       </w:pPr>
       <w:r>
-        <w:t xml:space="preserve">07</w:t>
+        <w:t xml:space="preserve">08</w:t>
       </w:r>
       <w:r>
         <w:t xml:space="preserve"> </w:t>
@@ -5755,7 +5755,7 @@
         <w:pStyle w:val="FirstParagraph"/>
       </w:pPr>
       <w:r>
-        <w:t xml:space="preserve">This report was generated on 2021-07-07 15:08:13 using the following computational environment and dependencies:</w:t>
+        <w:t xml:space="preserve">This report was generated on 2021-07-08 17:21:30 using the following computational environment and dependencies:</w:t>
       </w:r>
     </w:p>
     <w:p>
@@ -5856,7 +5856,7 @@
         <w:rPr>
           <w:rStyle w:val="VerbatimChar"/>
         </w:rPr>
-        <w:t xml:space="preserve">#&gt;  date     2021-07-07                  </w:t>
+        <w:t xml:space="preserve">#&gt;  date     2021-07-08                  </w:t>
       </w:r>
       <w:r>
         <w:br/>
@@ -5883,1069 +5883,1123 @@
         <w:rPr>
           <w:rStyle w:val="VerbatimChar"/>
         </w:rPr>
-        <w:t xml:space="preserve">#&gt;  ! package      * version date       lib source        </w:t>
-      </w:r>
-      <w:r>
-        <w:br/>
-      </w:r>
-      <w:r>
-        <w:rPr>
-          <w:rStyle w:val="VerbatimChar"/>
-        </w:rPr>
-        <w:t xml:space="preserve">#&gt;  P abind        * 1.4-5   2016-07-21 [?] CRAN (R 4.0.0)</w:t>
-      </w:r>
-      <w:r>
-        <w:br/>
-      </w:r>
-      <w:r>
-        <w:rPr>
-          <w:rStyle w:val="VerbatimChar"/>
-        </w:rPr>
-        <w:t xml:space="preserve">#&gt;  P assertthat     0.2.1   2019-03-21 [?] CRAN (R 4.0.0)</w:t>
-      </w:r>
-      <w:r>
-        <w:br/>
-      </w:r>
-      <w:r>
-        <w:rPr>
-          <w:rStyle w:val="VerbatimChar"/>
-        </w:rPr>
-        <w:t xml:space="preserve">#&gt;  P backports      1.1.10  2020-09-15 [?] CRAN (R 4.0.2)</w:t>
-      </w:r>
-      <w:r>
-        <w:br/>
-      </w:r>
-      <w:r>
-        <w:rPr>
-          <w:rStyle w:val="VerbatimChar"/>
-        </w:rPr>
-        <w:t xml:space="preserve">#&gt;  P base64url      1.4     2018-05-14 [?] CRAN (R 4.0.0)</w:t>
-      </w:r>
-      <w:r>
-        <w:br/>
-      </w:r>
-      <w:r>
-        <w:rPr>
-          <w:rStyle w:val="VerbatimChar"/>
-        </w:rPr>
-        <w:t xml:space="preserve">#&gt;  P blob           1.2.1   2020-01-20 [?] CRAN (R 4.0.0)</w:t>
-      </w:r>
-      <w:r>
-        <w:br/>
-      </w:r>
-      <w:r>
-        <w:rPr>
-          <w:rStyle w:val="VerbatimChar"/>
-        </w:rPr>
-        <w:t xml:space="preserve">#&gt;  P bookdown     * 0.21    2020-10-13 [?] CRAN (R 4.0.2)</w:t>
-      </w:r>
-      <w:r>
-        <w:br/>
-      </w:r>
-      <w:r>
-        <w:rPr>
-          <w:rStyle w:val="VerbatimChar"/>
-        </w:rPr>
-        <w:t xml:space="preserve">#&gt;  P boot           1.3-28  2021-05-03 [?] CRAN (R 4.0.5)</w:t>
-      </w:r>
-      <w:r>
-        <w:br/>
-      </w:r>
-      <w:r>
-        <w:rPr>
-          <w:rStyle w:val="VerbatimChar"/>
-        </w:rPr>
-        <w:t xml:space="preserve">#&gt;  P callr          3.5.1   2020-10-13 [?] CRAN (R 4.0.2)</w:t>
-      </w:r>
-      <w:r>
-        <w:br/>
-      </w:r>
-      <w:r>
-        <w:rPr>
-          <w:rStyle w:val="VerbatimChar"/>
-        </w:rPr>
-        <w:t xml:space="preserve">#&gt;  P cellranger     1.1.0   2016-07-27 [?] CRAN (R 4.0.0)</w:t>
-      </w:r>
-      <w:r>
-        <w:br/>
-      </w:r>
-      <w:r>
-        <w:rPr>
-          <w:rStyle w:val="VerbatimChar"/>
-        </w:rPr>
-        <w:t xml:space="preserve">#&gt;  P ckanr        * 0.5.0   2020-07-30 [?] CRAN (R 4.0.2)</w:t>
-      </w:r>
-      <w:r>
-        <w:br/>
-      </w:r>
-      <w:r>
-        <w:rPr>
-          <w:rStyle w:val="VerbatimChar"/>
-        </w:rPr>
-        <w:t xml:space="preserve">#&gt;  P class          7.3-19  2021-05-03 [?] CRAN (R 4.0.5)</w:t>
-      </w:r>
-      <w:r>
-        <w:br/>
-      </w:r>
-      <w:r>
-        <w:rPr>
-          <w:rStyle w:val="VerbatimChar"/>
-        </w:rPr>
-        <w:t xml:space="preserve">#&gt;  P classInt       0.4-3   2020-04-07 [?] CRAN (R 4.0.0)</w:t>
-      </w:r>
-      <w:r>
-        <w:br/>
-      </w:r>
-      <w:r>
-        <w:rPr>
-          <w:rStyle w:val="VerbatimChar"/>
-        </w:rPr>
-        <w:t xml:space="preserve">#&gt;  P cli            3.0.0   2021-06-30 [?] CRAN (R 4.0.5)</w:t>
-      </w:r>
-      <w:r>
-        <w:br/>
-      </w:r>
-      <w:r>
-        <w:rPr>
-          <w:rStyle w:val="VerbatimChar"/>
-        </w:rPr>
-        <w:t xml:space="preserve">#&gt;  P codetools      0.2-18  2020-11-04 [?] CRAN (R 4.0.3)</w:t>
-      </w:r>
-      <w:r>
-        <w:br/>
-      </w:r>
-      <w:r>
-        <w:rPr>
-          <w:rStyle w:val="VerbatimChar"/>
-        </w:rPr>
-        <w:t xml:space="preserve">#&gt;  P colorspace     1.4-1   2019-03-18 [?] CRAN (R 4.0.0)</w:t>
-      </w:r>
-      <w:r>
-        <w:br/>
-      </w:r>
-      <w:r>
-        <w:rPr>
-          <w:rStyle w:val="VerbatimChar"/>
-        </w:rPr>
-        <w:t xml:space="preserve">#&gt;  P crayon         1.4.1   2021-02-08 [?] CRAN (R 4.0.5)</w:t>
-      </w:r>
-      <w:r>
-        <w:br/>
-      </w:r>
-      <w:r>
-        <w:rPr>
-          <w:rStyle w:val="VerbatimChar"/>
-        </w:rPr>
-        <w:t xml:space="preserve">#&gt;  P crul           1.0.0   2020-07-30 [?] CRAN (R 4.0.2)</w:t>
-      </w:r>
-      <w:r>
-        <w:br/>
-      </w:r>
-      <w:r>
-        <w:rPr>
-          <w:rStyle w:val="VerbatimChar"/>
-        </w:rPr>
-        <w:t xml:space="preserve">#&gt;  P curl           4.3     2019-12-02 [?] CRAN (R 4.0.0)</w:t>
-      </w:r>
-      <w:r>
-        <w:br/>
-      </w:r>
-      <w:r>
-        <w:rPr>
-          <w:rStyle w:val="VerbatimChar"/>
-        </w:rPr>
-        <w:t xml:space="preserve">#&gt;  P data.table   * 1.13.2  2020-10-19 [?] CRAN (R 4.0.2)</w:t>
-      </w:r>
-      <w:r>
-        <w:br/>
-      </w:r>
-      <w:r>
-        <w:rPr>
-          <w:rStyle w:val="VerbatimChar"/>
-        </w:rPr>
-        <w:t xml:space="preserve">#&gt;  P DBI          * 1.1.0   2019-12-15 [?] CRAN (R 4.0.0)</w:t>
-      </w:r>
-      <w:r>
-        <w:br/>
-      </w:r>
-      <w:r>
-        <w:rPr>
-          <w:rStyle w:val="VerbatimChar"/>
-        </w:rPr>
-        <w:t xml:space="preserve">#&gt;  P dbplyr         1.4.4   2020-05-27 [?] CRAN (R 4.0.0)</w:t>
-      </w:r>
-      <w:r>
-        <w:br/>
-      </w:r>
-      <w:r>
-        <w:rPr>
-          <w:rStyle w:val="VerbatimChar"/>
-        </w:rPr>
-        <w:t xml:space="preserve">#&gt;  P desc           1.2.0   2018-05-01 [?] CRAN (R 4.0.0)</w:t>
-      </w:r>
-      <w:r>
-        <w:br/>
-      </w:r>
-      <w:r>
-        <w:rPr>
-          <w:rStyle w:val="VerbatimChar"/>
-        </w:rPr>
-        <w:t xml:space="preserve">#&gt;  P devtools       2.3.1   2020-07-21 [?] CRAN (R 4.0.2)</w:t>
-      </w:r>
-      <w:r>
-        <w:br/>
-      </w:r>
-      <w:r>
-        <w:rPr>
-          <w:rStyle w:val="VerbatimChar"/>
-        </w:rPr>
-        <w:t xml:space="preserve">#&gt;  P digest         0.6.27  2020-10-24 [?] CRAN (R 4.0.5)</w:t>
-      </w:r>
-      <w:r>
-        <w:br/>
-      </w:r>
-      <w:r>
-        <w:rPr>
-          <w:rStyle w:val="VerbatimChar"/>
-        </w:rPr>
-        <w:t xml:space="preserve">#&gt;  P dplyr        * 1.0.2   2020-08-18 [?] CRAN (R 4.0.2)</w:t>
-      </w:r>
-      <w:r>
-        <w:br/>
-      </w:r>
-      <w:r>
-        <w:rPr>
-          <w:rStyle w:val="VerbatimChar"/>
-        </w:rPr>
-        <w:t xml:space="preserve">#&gt;  P drake        * 7.12.6  2020-10-10 [?] CRAN (R 4.0.2)</w:t>
-      </w:r>
-      <w:r>
-        <w:br/>
-      </w:r>
-      <w:r>
-        <w:rPr>
-          <w:rStyle w:val="VerbatimChar"/>
-        </w:rPr>
-        <w:t xml:space="preserve">#&gt;  P e1071          1.7-4   2020-10-14 [?] CRAN (R 4.0.2)</w:t>
-      </w:r>
-      <w:r>
-        <w:br/>
-      </w:r>
-      <w:r>
-        <w:rPr>
-          <w:rStyle w:val="VerbatimChar"/>
-        </w:rPr>
-        <w:t xml:space="preserve">#&gt;  P ecmwfr       * 1.3.0   2020-07-13 [?] CRAN (R 4.0.5)</w:t>
-      </w:r>
-      <w:r>
-        <w:br/>
-      </w:r>
-      <w:r>
-        <w:rPr>
-          <w:rStyle w:val="VerbatimChar"/>
-        </w:rPr>
-        <w:t xml:space="preserve">#&gt;  P ellipsis       0.3.2   2021-04-29 [?] CRAN (R 4.0.5)</w:t>
-      </w:r>
-      <w:r>
-        <w:br/>
-      </w:r>
-      <w:r>
-        <w:rPr>
-          <w:rStyle w:val="VerbatimChar"/>
-        </w:rPr>
-        <w:t xml:space="preserve">#&gt;  P evaluate       0.14    2019-05-28 [?] CRAN (R 4.0.0)</w:t>
-      </w:r>
-      <w:r>
-        <w:br/>
-      </w:r>
-      <w:r>
-        <w:rPr>
-          <w:rStyle w:val="VerbatimChar"/>
-        </w:rPr>
-        <w:t xml:space="preserve">#&gt;  P extrafont    * 0.17    2014-12-08 [?] CRAN (R 4.0.0)</w:t>
-      </w:r>
-      <w:r>
-        <w:br/>
-      </w:r>
-      <w:r>
-        <w:rPr>
-          <w:rStyle w:val="VerbatimChar"/>
-        </w:rPr>
-        <w:t xml:space="preserve">#&gt;  P extrafontdb    1.0     2012-06-11 [?] CRAN (R 4.0.0)</w:t>
-      </w:r>
-      <w:r>
-        <w:br/>
-      </w:r>
-      <w:r>
-        <w:rPr>
-          <w:rStyle w:val="VerbatimChar"/>
-        </w:rPr>
-        <w:t xml:space="preserve">#&gt;  P fasterize    * 1.0.3   2020-07-27 [?] CRAN (R 4.0.4)</w:t>
-      </w:r>
-      <w:r>
-        <w:br/>
-      </w:r>
-      <w:r>
-        <w:rPr>
-          <w:rStyle w:val="VerbatimChar"/>
-        </w:rPr>
-        <w:t xml:space="preserve">#&gt;  P filelock       1.0.2   2018-10-05 [?] CRAN (R 4.0.0)</w:t>
-      </w:r>
-      <w:r>
-        <w:br/>
-      </w:r>
-      <w:r>
-        <w:rPr>
-          <w:rStyle w:val="VerbatimChar"/>
-        </w:rPr>
-        <w:t xml:space="preserve">#&gt;  P forcats      * 0.5.0   2020-03-01 [?] CRAN (R 4.0.0)</w:t>
-      </w:r>
-      <w:r>
-        <w:br/>
-      </w:r>
-      <w:r>
-        <w:rPr>
-          <w:rStyle w:val="VerbatimChar"/>
-        </w:rPr>
-        <w:t xml:space="preserve">#&gt;  P fs           * 1.5.0   2020-07-31 [?] CRAN (R 4.0.2)</w:t>
-      </w:r>
-      <w:r>
-        <w:br/>
-      </w:r>
-      <w:r>
-        <w:rPr>
-          <w:rStyle w:val="VerbatimChar"/>
-        </w:rPr>
-        <w:t xml:space="preserve">#&gt;  P furrr        * 0.2.0   2020-10-12 [?] CRAN (R 4.0.2)</w:t>
-      </w:r>
-      <w:r>
-        <w:br/>
-      </w:r>
-      <w:r>
-        <w:rPr>
-          <w:rStyle w:val="VerbatimChar"/>
-        </w:rPr>
-        <w:t xml:space="preserve">#&gt;  P future       * 1.19.1  2020-09-22 [?] CRAN (R 4.0.2)</w:t>
-      </w:r>
-      <w:r>
-        <w:br/>
-      </w:r>
-      <w:r>
-        <w:rPr>
-          <w:rStyle w:val="VerbatimChar"/>
-        </w:rPr>
-        <w:t xml:space="preserve">#&gt;  P future.callr * 0.5.0   2019-09-28 [?] CRAN (R 4.0.0)</w:t>
-      </w:r>
-      <w:r>
-        <w:br/>
-      </w:r>
-      <w:r>
-        <w:rPr>
-          <w:rStyle w:val="VerbatimChar"/>
-        </w:rPr>
-        <w:t xml:space="preserve">#&gt;  P generics       0.0.2   2018-11-29 [?] CRAN (R 4.0.0)</w:t>
-      </w:r>
-      <w:r>
-        <w:br/>
-      </w:r>
-      <w:r>
-        <w:rPr>
-          <w:rStyle w:val="VerbatimChar"/>
-        </w:rPr>
-        <w:t xml:space="preserve">#&gt;  P ggplot2      * 3.3.2   2020-06-19 [?] CRAN (R 4.0.2)</w:t>
-      </w:r>
-      <w:r>
-        <w:br/>
-      </w:r>
-      <w:r>
-        <w:rPr>
-          <w:rStyle w:val="VerbatimChar"/>
-        </w:rPr>
-        <w:t xml:space="preserve">#&gt;  P git2r          0.27.1  2020-05-03 [?] CRAN (R 4.0.0)</w:t>
-      </w:r>
-      <w:r>
-        <w:br/>
-      </w:r>
-      <w:r>
-        <w:rPr>
-          <w:rStyle w:val="VerbatimChar"/>
-        </w:rPr>
-        <w:t xml:space="preserve">#&gt;  P globals        0.13.1  2020-10-11 [?] CRAN (R 4.0.2)</w:t>
-      </w:r>
-      <w:r>
-        <w:br/>
-      </w:r>
-      <w:r>
-        <w:rPr>
-          <w:rStyle w:val="VerbatimChar"/>
-        </w:rPr>
-        <w:t xml:space="preserve">#&gt;  P glue           1.4.2   2020-08-27 [?] CRAN (R 4.0.2)</w:t>
-      </w:r>
-      <w:r>
-        <w:br/>
-      </w:r>
-      <w:r>
-        <w:rPr>
-          <w:rStyle w:val="VerbatimChar"/>
-        </w:rPr>
-        <w:t xml:space="preserve">#&gt;  P gtable         0.3.0   2019-03-25 [?] CRAN (R 4.0.0)</w:t>
-      </w:r>
-      <w:r>
-        <w:br/>
-      </w:r>
-      <w:r>
-        <w:rPr>
-          <w:rStyle w:val="VerbatimChar"/>
-        </w:rPr>
-        <w:t xml:space="preserve">#&gt;  P here         * 0.1     2017-05-28 [?] CRAN (R 4.0.0)</w:t>
-      </w:r>
-      <w:r>
-        <w:br/>
-      </w:r>
-      <w:r>
-        <w:rPr>
-          <w:rStyle w:val="VerbatimChar"/>
-        </w:rPr>
-        <w:t xml:space="preserve">#&gt;  P highr          0.8     2019-03-20 [?] CRAN (R 4.0.0)</w:t>
-      </w:r>
-      <w:r>
-        <w:br/>
-      </w:r>
-      <w:r>
-        <w:rPr>
-          <w:rStyle w:val="VerbatimChar"/>
-        </w:rPr>
-        <w:t xml:space="preserve">#&gt;  P hms            1.1.0   2021-05-17 [?] CRAN (R 4.0.5)</w:t>
-      </w:r>
-      <w:r>
-        <w:br/>
-      </w:r>
-      <w:r>
-        <w:rPr>
-          <w:rStyle w:val="VerbatimChar"/>
-        </w:rPr>
-        <w:t xml:space="preserve">#&gt;  P htmltools      0.5.1.1 2021-01-22 [?] CRAN (R 4.0.5)</w:t>
-      </w:r>
-      <w:r>
-        <w:br/>
-      </w:r>
-      <w:r>
-        <w:rPr>
-          <w:rStyle w:val="VerbatimChar"/>
-        </w:rPr>
-        <w:t xml:space="preserve">#&gt;  P httpcode       0.3.0   2020-04-10 [?] CRAN (R 4.0.2)</w:t>
-      </w:r>
-      <w:r>
-        <w:br/>
-      </w:r>
-      <w:r>
-        <w:rPr>
-          <w:rStyle w:val="VerbatimChar"/>
-        </w:rPr>
-        <w:t xml:space="preserve">#&gt;  P httr         * 1.4.2   2020-07-20 [?] CRAN (R 4.0.2)</w:t>
-      </w:r>
-      <w:r>
-        <w:br/>
-      </w:r>
-      <w:r>
-        <w:rPr>
-          <w:rStyle w:val="VerbatimChar"/>
-        </w:rPr>
-        <w:t xml:space="preserve">#&gt;  P igraph         1.2.6   2020-10-06 [?] CRAN (R 4.0.2)</w:t>
-      </w:r>
-      <w:r>
-        <w:br/>
-      </w:r>
-      <w:r>
-        <w:rPr>
-          <w:rStyle w:val="VerbatimChar"/>
-        </w:rPr>
-        <w:t xml:space="preserve">#&gt;  P jsonlite       1.7.2   2020-12-09 [?] CRAN (R 4.0.5)</w:t>
-      </w:r>
-      <w:r>
-        <w:br/>
-      </w:r>
-      <w:r>
-        <w:rPr>
-          <w:rStyle w:val="VerbatimChar"/>
-        </w:rPr>
-        <w:t xml:space="preserve">#&gt;  P kableExtra   * 1.3.4   2021-02-20 [?] CRAN (R 4.0.5)</w:t>
-      </w:r>
-      <w:r>
-        <w:br/>
-      </w:r>
-      <w:r>
-        <w:rPr>
-          <w:rStyle w:val="VerbatimChar"/>
-        </w:rPr>
-        <w:t xml:space="preserve">#&gt;  P KernSmooth     2.23-20 2021-05-03 [?] CRAN (R 4.0.5)</w:t>
-      </w:r>
-      <w:r>
-        <w:br/>
-      </w:r>
-      <w:r>
-        <w:rPr>
-          <w:rStyle w:val="VerbatimChar"/>
-        </w:rPr>
-        <w:t xml:space="preserve">#&gt;  P knitr          1.33    2021-04-24 [?] CRAN (R 4.0.5)</w:t>
-      </w:r>
-      <w:r>
-        <w:br/>
-      </w:r>
-      <w:r>
-        <w:rPr>
-          <w:rStyle w:val="VerbatimChar"/>
-        </w:rPr>
-        <w:t xml:space="preserve">#&gt;  P lattice        0.20-44 2021-05-02 [?] CRAN (R 4.0.5)</w:t>
-      </w:r>
-      <w:r>
-        <w:br/>
-      </w:r>
-      <w:r>
-        <w:rPr>
-          <w:rStyle w:val="VerbatimChar"/>
-        </w:rPr>
-        <w:t xml:space="preserve">#&gt;  P lifecycle      1.0.0   2021-02-15 [?] CRAN (R 4.0.5)</w:t>
-      </w:r>
-      <w:r>
-        <w:br/>
-      </w:r>
-      <w:r>
-        <w:rPr>
-          <w:rStyle w:val="VerbatimChar"/>
-        </w:rPr>
-        <w:t xml:space="preserve">#&gt;  P listenv        0.8.0   2019-12-05 [?] CRAN (R 4.0.0)</w:t>
-      </w:r>
-      <w:r>
-        <w:br/>
-      </w:r>
-      <w:r>
-        <w:rPr>
-          <w:rStyle w:val="VerbatimChar"/>
-        </w:rPr>
-        <w:t xml:space="preserve">#&gt;  P lme4         * 1.1-27  2021-05-15 [?] CRAN (R 4.0.5)</w:t>
-      </w:r>
-      <w:r>
-        <w:br/>
-      </w:r>
-      <w:r>
-        <w:rPr>
-          <w:rStyle w:val="VerbatimChar"/>
-        </w:rPr>
-        <w:t xml:space="preserve">#&gt;  P lwgeom         0.2-5   2020-06-12 [?] CRAN (R 4.0.2)</w:t>
-      </w:r>
-      <w:r>
-        <w:br/>
-      </w:r>
-      <w:r>
-        <w:rPr>
-          <w:rStyle w:val="VerbatimChar"/>
-        </w:rPr>
-        <w:t xml:space="preserve">#&gt;  P magrittr     * 2.0.1   2020-11-17 [?] CRAN (R 4.0.5)</w:t>
-      </w:r>
-      <w:r>
-        <w:br/>
-      </w:r>
-      <w:r>
-        <w:rPr>
-          <w:rStyle w:val="VerbatimChar"/>
-        </w:rPr>
-        <w:t xml:space="preserve">#&gt;  P MASS           7.3-54  2021-05-03 [?] CRAN (R 4.0.5)</w:t>
-      </w:r>
-      <w:r>
-        <w:br/>
-      </w:r>
-      <w:r>
-        <w:rPr>
-          <w:rStyle w:val="VerbatimChar"/>
-        </w:rPr>
-        <w:t xml:space="preserve">#&gt;  P Matrix       * 1.3-3   2021-05-04 [?] CRAN (R 4.0.5)</w:t>
-      </w:r>
-      <w:r>
-        <w:br/>
-      </w:r>
-      <w:r>
-        <w:rPr>
-          <w:rStyle w:val="VerbatimChar"/>
-        </w:rPr>
-        <w:t xml:space="preserve">#&gt;  P memoise        1.1.0   2017-04-21 [?] CRAN (R 4.0.0)</w:t>
-      </w:r>
-      <w:r>
-        <w:br/>
-      </w:r>
-      <w:r>
-        <w:rPr>
-          <w:rStyle w:val="VerbatimChar"/>
-        </w:rPr>
-        <w:t xml:space="preserve">#&gt;  P minqa          1.2.4   2014-10-09 [?] CRAN (R 4.0.0)</w:t>
-      </w:r>
-      <w:r>
-        <w:br/>
-      </w:r>
-      <w:r>
-        <w:rPr>
-          <w:rStyle w:val="VerbatimChar"/>
-        </w:rPr>
-        <w:t xml:space="preserve">#&gt;  P munsell        0.5.0   2018-06-12 [?] CRAN (R 4.0.0)</w:t>
-      </w:r>
-      <w:r>
-        <w:br/>
-      </w:r>
-      <w:r>
-        <w:rPr>
-          <w:rStyle w:val="VerbatimChar"/>
-        </w:rPr>
-        <w:t xml:space="preserve">#&gt;  P ncdf4        * 1.17    2019-10-23 [?] CRAN (R 4.0.5)</w:t>
-      </w:r>
-      <w:r>
-        <w:br/>
-      </w:r>
-      <w:r>
-        <w:rPr>
-          <w:rStyle w:val="VerbatimChar"/>
-        </w:rPr>
-        <w:t xml:space="preserve">#&gt;  P nlme           3.1-152 2021-02-04 [?] CRAN (R 4.0.3)</w:t>
-      </w:r>
-      <w:r>
-        <w:br/>
-      </w:r>
-      <w:r>
-        <w:rPr>
-          <w:rStyle w:val="VerbatimChar"/>
-        </w:rPr>
-        <w:t xml:space="preserve">#&gt;  P nloptr         1.2.2.2 2020-07-02 [?] CRAN (R 4.0.2)</w:t>
-      </w:r>
-      <w:r>
-        <w:br/>
-      </w:r>
-      <w:r>
-        <w:rPr>
-          <w:rStyle w:val="VerbatimChar"/>
-        </w:rPr>
-        <w:t xml:space="preserve">#&gt;  P pillar         1.4.6   2020-07-10 [?] CRAN (R 4.0.2)</w:t>
-      </w:r>
-      <w:r>
-        <w:br/>
-      </w:r>
-      <w:r>
-        <w:rPr>
-          <w:rStyle w:val="VerbatimChar"/>
-        </w:rPr>
-        <w:t xml:space="preserve">#&gt;  P pkgbuild       1.1.0   2020-07-13 [?] CRAN (R 4.0.2)</w:t>
-      </w:r>
-      <w:r>
-        <w:br/>
-      </w:r>
-      <w:r>
-        <w:rPr>
-          <w:rStyle w:val="VerbatimChar"/>
-        </w:rPr>
-        <w:t xml:space="preserve">#&gt;  P pkgconfig      2.0.3   2019-09-22 [?] CRAN (R 4.0.0)</w:t>
-      </w:r>
-      <w:r>
-        <w:br/>
-      </w:r>
-      <w:r>
-        <w:rPr>
-          <w:rStyle w:val="VerbatimChar"/>
-        </w:rPr>
-        <w:t xml:space="preserve">#&gt;  P pkgload        1.1.0   2020-05-29 [?] CRAN (R 4.0.0)</w:t>
-      </w:r>
-      <w:r>
-        <w:br/>
-      </w:r>
-      <w:r>
-        <w:rPr>
-          <w:rStyle w:val="VerbatimChar"/>
-        </w:rPr>
-        <w:t xml:space="preserve">#&gt;  P prettyunits    1.1.1   2020-01-24 [?] CRAN (R 4.0.0)</w:t>
-      </w:r>
-      <w:r>
-        <w:br/>
-      </w:r>
-      <w:r>
-        <w:rPr>
-          <w:rStyle w:val="VerbatimChar"/>
-        </w:rPr>
-        <w:t xml:space="preserve">#&gt;  P processx       3.4.4   2020-09-03 [?] CRAN (R 4.0.2)</w:t>
-      </w:r>
-      <w:r>
-        <w:br/>
-      </w:r>
-      <w:r>
-        <w:rPr>
-          <w:rStyle w:val="VerbatimChar"/>
-        </w:rPr>
-        <w:t xml:space="preserve">#&gt;  P progress       1.2.2   2019-05-16 [?] CRAN (R 4.0.0)</w:t>
-      </w:r>
-      <w:r>
-        <w:br/>
-      </w:r>
-      <w:r>
-        <w:rPr>
-          <w:rStyle w:val="VerbatimChar"/>
-        </w:rPr>
-        <w:t xml:space="preserve">#&gt;  P ps             1.4.0   2020-10-07 [?] CRAN (R 4.0.2)</w:t>
-      </w:r>
-      <w:r>
-        <w:br/>
-      </w:r>
-      <w:r>
-        <w:rPr>
-          <w:rStyle w:val="VerbatimChar"/>
-        </w:rPr>
-        <w:t xml:space="preserve">#&gt;  P purrr        * 0.3.4   2020-04-17 [?] CRAN (R 4.0.0)</w:t>
-      </w:r>
-      <w:r>
-        <w:br/>
-      </w:r>
-      <w:r>
-        <w:rPr>
-          <w:rStyle w:val="VerbatimChar"/>
-        </w:rPr>
-        <w:t xml:space="preserve">#&gt;  P R6             2.5.0   2020-10-28 [?] CRAN (R 4.0.5)</w:t>
-      </w:r>
-      <w:r>
-        <w:br/>
-      </w:r>
-      <w:r>
-        <w:rPr>
-          <w:rStyle w:val="VerbatimChar"/>
-        </w:rPr>
-        <w:t xml:space="preserve">#&gt;  P raster       * 3.4-10  2021-05-03 [?] CRAN (R 4.0.5)</w:t>
-      </w:r>
-      <w:r>
-        <w:br/>
-      </w:r>
-      <w:r>
-        <w:rPr>
-          <w:rStyle w:val="VerbatimChar"/>
-        </w:rPr>
-        <w:t xml:space="preserve">#&gt;  P Rcpp           1.0.6   2021-01-15 [?] CRAN (R 4.0.5)</w:t>
-      </w:r>
-      <w:r>
-        <w:br/>
-      </w:r>
-      <w:r>
-        <w:rPr>
-          <w:rStyle w:val="VerbatimChar"/>
-        </w:rPr>
-        <w:t xml:space="preserve">#&gt;  P readxl       * 1.3.1   2019-03-13 [?] CRAN (R 4.0.0)</w:t>
-      </w:r>
-      <w:r>
-        <w:br/>
-      </w:r>
-      <w:r>
-        <w:rPr>
-          <w:rStyle w:val="VerbatimChar"/>
-        </w:rPr>
-        <w:t xml:space="preserve">#&gt;  P remotes        2.2.0   2020-07-21 [?] CRAN (R 4.0.2)</w:t>
-      </w:r>
-      <w:r>
-        <w:br/>
-      </w:r>
-      <w:r>
-        <w:rPr>
-          <w:rStyle w:val="VerbatimChar"/>
-        </w:rPr>
-        <w:t xml:space="preserve">#&gt;    renv           0.13.2  2021-03-30 [1] CRAN (R 4.0.5)</w:t>
-      </w:r>
-      <w:r>
-        <w:br/>
-      </w:r>
-      <w:r>
-        <w:rPr>
-          <w:rStyle w:val="VerbatimChar"/>
-        </w:rPr>
-        <w:t xml:space="preserve">#&gt;  P rgdal        * 1.5-18  2020-10-13 [?] CRAN (R 4.0.2)</w:t>
-      </w:r>
-      <w:r>
-        <w:br/>
-      </w:r>
-      <w:r>
-        <w:rPr>
-          <w:rStyle w:val="VerbatimChar"/>
-        </w:rPr>
-        <w:t xml:space="preserve">#&gt;  P rlang        * 0.4.11  2021-04-30 [?] CRAN (R 4.0.5)</w:t>
-      </w:r>
-      <w:r>
-        <w:br/>
-      </w:r>
-      <w:r>
-        <w:rPr>
-          <w:rStyle w:val="VerbatimChar"/>
-        </w:rPr>
-        <w:t xml:space="preserve">#&gt;  P rmarkdown    * 2.5     2020-10-21 [?] CRAN (R 4.0.2)</w:t>
-      </w:r>
-      <w:r>
-        <w:br/>
-      </w:r>
-      <w:r>
-        <w:rPr>
-          <w:rStyle w:val="VerbatimChar"/>
-        </w:rPr>
-        <w:t xml:space="preserve">#&gt;  P rprojroot      1.3-2   2018-01-03 [?] CRAN (R 4.0.0)</w:t>
-      </w:r>
-      <w:r>
-        <w:br/>
-      </w:r>
-      <w:r>
-        <w:rPr>
-          <w:rStyle w:val="VerbatimChar"/>
-        </w:rPr>
-        <w:t xml:space="preserve">#&gt;  P rstudioapi     0.11    2020-02-07 [?] CRAN (R 4.0.0)</w:t>
-      </w:r>
-      <w:r>
-        <w:br/>
-      </w:r>
-      <w:r>
-        <w:rPr>
-          <w:rStyle w:val="VerbatimChar"/>
-        </w:rPr>
-        <w:t xml:space="preserve">#&gt;  P Rttf2pt1       1.3.8   2020-01-10 [?] CRAN (R 4.0.0)</w:t>
-      </w:r>
-      <w:r>
-        <w:br/>
-      </w:r>
-      <w:r>
-        <w:rPr>
-          <w:rStyle w:val="VerbatimChar"/>
-        </w:rPr>
-        <w:t xml:space="preserve">#&gt;  P rvest          1.0.0   2021-03-09 [?] CRAN (R 4.0.5)</w:t>
-      </w:r>
-      <w:r>
-        <w:br/>
-      </w:r>
-      <w:r>
-        <w:rPr>
-          <w:rStyle w:val="VerbatimChar"/>
-        </w:rPr>
-        <w:t xml:space="preserve">#&gt;  P scales       * 1.1.1   2020-05-11 [?] CRAN (R 4.0.0)</w:t>
-      </w:r>
-      <w:r>
-        <w:br/>
-      </w:r>
-      <w:r>
-        <w:rPr>
-          <w:rStyle w:val="VerbatimChar"/>
-        </w:rPr>
-        <w:t xml:space="preserve">#&gt;  P sessioninfo    1.1.1   2018-11-05 [?] CRAN (R 4.0.0)</w:t>
-      </w:r>
-      <w:r>
-        <w:br/>
-      </w:r>
-      <w:r>
-        <w:rPr>
-          <w:rStyle w:val="VerbatimChar"/>
-        </w:rPr>
-        <w:t xml:space="preserve">#&gt;  P sf           * 0.9-6   2020-09-13 [?] CRAN (R 4.0.2)</w:t>
-      </w:r>
-      <w:r>
-        <w:br/>
-      </w:r>
-      <w:r>
-        <w:rPr>
-          <w:rStyle w:val="VerbatimChar"/>
-        </w:rPr>
-        <w:t xml:space="preserve">#&gt;  P snow         * 0.4-3   2018-09-14 [?] CRAN (R 4.0.3)</w:t>
-      </w:r>
-      <w:r>
-        <w:br/>
-      </w:r>
-      <w:r>
-        <w:rPr>
-          <w:rStyle w:val="VerbatimChar"/>
-        </w:rPr>
-        <w:t xml:space="preserve">#&gt;  P sp           * 1.4-5   2021-01-10 [?] CRAN (R 4.0.5)</w:t>
-      </w:r>
-      <w:r>
-        <w:br/>
-      </w:r>
-      <w:r>
-        <w:rPr>
-          <w:rStyle w:val="VerbatimChar"/>
-        </w:rPr>
-        <w:t xml:space="preserve">#&gt;  P stars        * 0.4-3   2020-07-08 [?] CRAN (R 4.0.2)</w:t>
-      </w:r>
-      <w:r>
-        <w:br/>
-      </w:r>
-      <w:r>
-        <w:rPr>
-          <w:rStyle w:val="VerbatimChar"/>
-        </w:rPr>
-        <w:t xml:space="preserve">#&gt;  P storr          1.2.4   2020-10-12 [?] CRAN (R 4.0.2)</w:t>
-      </w:r>
-      <w:r>
-        <w:br/>
-      </w:r>
-      <w:r>
-        <w:rPr>
-          <w:rStyle w:val="VerbatimChar"/>
-        </w:rPr>
-        <w:t xml:space="preserve">#&gt;  P stringi        1.5.3   2020-09-09 [?] CRAN (R 4.0.2)</w:t>
-      </w:r>
-      <w:r>
-        <w:br/>
-      </w:r>
-      <w:r>
-        <w:rPr>
-          <w:rStyle w:val="VerbatimChar"/>
-        </w:rPr>
-        <w:t xml:space="preserve">#&gt;  P stringr      * 1.4.0   2019-02-10 [?] CRAN (R 4.0.0)</w:t>
-      </w:r>
-      <w:r>
-        <w:br/>
-      </w:r>
-      <w:r>
-        <w:rPr>
-          <w:rStyle w:val="VerbatimChar"/>
-        </w:rPr>
-        <w:t xml:space="preserve">#&gt;  P svglite        2.0.0   2021-02-20 [?] CRAN (R 4.0.5)</w:t>
-      </w:r>
-      <w:r>
-        <w:br/>
-      </w:r>
-      <w:r>
-        <w:rPr>
-          <w:rStyle w:val="VerbatimChar"/>
-        </w:rPr>
-        <w:t xml:space="preserve">#&gt;  P systemfonts    1.0.2   2021-05-11 [?] CRAN (R 4.0.5)</w:t>
-      </w:r>
-      <w:r>
-        <w:br/>
-      </w:r>
-      <w:r>
-        <w:rPr>
-          <w:rStyle w:val="VerbatimChar"/>
-        </w:rPr>
-        <w:t xml:space="preserve">#&gt;  P testthat       3.0.4   2021-07-01 [?] CRAN (R 4.0.5)</w:t>
-      </w:r>
-      <w:r>
-        <w:br/>
-      </w:r>
-      <w:r>
-        <w:rPr>
-          <w:rStyle w:val="VerbatimChar"/>
-        </w:rPr>
-        <w:t xml:space="preserve">#&gt;  P tibble       * 3.0.4   2020-10-12 [?] CRAN (R 4.0.2)</w:t>
-      </w:r>
-      <w:r>
-        <w:br/>
-      </w:r>
-      <w:r>
-        <w:rPr>
-          <w:rStyle w:val="VerbatimChar"/>
-        </w:rPr>
-        <w:t xml:space="preserve">#&gt;  P tidyr          1.1.2   2020-08-27 [?] CRAN (R 4.0.2)</w:t>
-      </w:r>
-      <w:r>
-        <w:br/>
-      </w:r>
-      <w:r>
-        <w:rPr>
-          <w:rStyle w:val="VerbatimChar"/>
-        </w:rPr>
-        <w:t xml:space="preserve">#&gt;  P tidyselect     1.1.0   2020-05-11 [?] CRAN (R 4.0.0)</w:t>
-      </w:r>
-      <w:r>
-        <w:br/>
-      </w:r>
-      <w:r>
-        <w:rPr>
-          <w:rStyle w:val="VerbatimChar"/>
-        </w:rPr>
-        <w:t xml:space="preserve">#&gt;  P tinytex        0.26    2020-09-22 [?] CRAN (R 4.0.2)</w:t>
-      </w:r>
-      <w:r>
-        <w:br/>
-      </w:r>
-      <w:r>
-        <w:rPr>
-          <w:rStyle w:val="VerbatimChar"/>
-        </w:rPr>
-        <w:t xml:space="preserve">#&gt;  P txtq           0.2.3   2020-06-23 [?] CRAN (R 4.0.2)</w:t>
-      </w:r>
-      <w:r>
-        <w:br/>
-      </w:r>
-      <w:r>
-        <w:rPr>
-          <w:rStyle w:val="VerbatimChar"/>
-        </w:rPr>
-        <w:t xml:space="preserve">#&gt;  P units          0.6-7   2020-06-13 [?] CRAN (R 4.0.2)</w:t>
-      </w:r>
-      <w:r>
-        <w:br/>
-      </w:r>
-      <w:r>
-        <w:rPr>
-          <w:rStyle w:val="VerbatimChar"/>
-        </w:rPr>
-        <w:t xml:space="preserve">#&gt;  P usethis        1.6.1   2020-04-29 [?] CRAN (R 4.0.0)</w:t>
-      </w:r>
-      <w:r>
-        <w:br/>
-      </w:r>
-      <w:r>
-        <w:rPr>
-          <w:rStyle w:val="VerbatimChar"/>
-        </w:rPr>
-        <w:t xml:space="preserve">#&gt;  P vctrs          0.3.8   2021-04-29 [?] CRAN (R 4.0.5)</w:t>
-      </w:r>
-      <w:r>
-        <w:br/>
-      </w:r>
-      <w:r>
-        <w:rPr>
-          <w:rStyle w:val="VerbatimChar"/>
-        </w:rPr>
-        <w:t xml:space="preserve">#&gt;  P viridisLite    0.3.0   2018-02-01 [?] CRAN (R 4.0.0)</w:t>
-      </w:r>
-      <w:r>
-        <w:br/>
-      </w:r>
-      <w:r>
-        <w:rPr>
-          <w:rStyle w:val="VerbatimChar"/>
-        </w:rPr>
-        <w:t xml:space="preserve">#&gt;  P webshot        0.5.2   2019-11-22 [?] CRAN (R 4.0.2)</w:t>
-      </w:r>
-      <w:r>
-        <w:br/>
-      </w:r>
-      <w:r>
-        <w:rPr>
-          <w:rStyle w:val="VerbatimChar"/>
-        </w:rPr>
-        <w:t xml:space="preserve">#&gt;  P withr          2.4.2   2021-04-18 [?] CRAN (R 4.0.5)</w:t>
-      </w:r>
-      <w:r>
-        <w:br/>
-      </w:r>
-      <w:r>
-        <w:rPr>
-          <w:rStyle w:val="VerbatimChar"/>
-        </w:rPr>
-        <w:t xml:space="preserve">#&gt;  P xfun           0.24    2021-06-15 [?] CRAN (R 4.0.5)</w:t>
-      </w:r>
-      <w:r>
-        <w:br/>
-      </w:r>
-      <w:r>
-        <w:rPr>
-          <w:rStyle w:val="VerbatimChar"/>
-        </w:rPr>
-        <w:t xml:space="preserve">#&gt;  P xml2         * 1.3.2   2020-04-23 [?] CRAN (R 4.0.0)</w:t>
-      </w:r>
-      <w:r>
-        <w:br/>
-      </w:r>
-      <w:r>
-        <w:rPr>
-          <w:rStyle w:val="VerbatimChar"/>
-        </w:rPr>
-        <w:t xml:space="preserve">#&gt;  P yaml           2.2.1   2020-02-01 [?] CRAN (R 4.0.0)</w:t>
+        <w:t xml:space="preserve">#&gt;  ! package       * version date       lib source        </w:t>
+      </w:r>
+      <w:r>
+        <w:br/>
+      </w:r>
+      <w:r>
+        <w:rPr>
+          <w:rStyle w:val="VerbatimChar"/>
+        </w:rPr>
+        <w:t xml:space="preserve">#&gt;  P abind         * 1.4-5   2016-07-21 [?] CRAN (R 4.0.0)</w:t>
+      </w:r>
+      <w:r>
+        <w:br/>
+      </w:r>
+      <w:r>
+        <w:rPr>
+          <w:rStyle w:val="VerbatimChar"/>
+        </w:rPr>
+        <w:t xml:space="preserve">#&gt;  P assertthat      0.2.1   2019-03-21 [?] CRAN (R 4.0.0)</w:t>
+      </w:r>
+      <w:r>
+        <w:br/>
+      </w:r>
+      <w:r>
+        <w:rPr>
+          <w:rStyle w:val="VerbatimChar"/>
+        </w:rPr>
+        <w:t xml:space="preserve">#&gt;  P backports       1.1.10  2020-09-15 [?] CRAN (R 4.0.2)</w:t>
+      </w:r>
+      <w:r>
+        <w:br/>
+      </w:r>
+      <w:r>
+        <w:rPr>
+          <w:rStyle w:val="VerbatimChar"/>
+        </w:rPr>
+        <w:t xml:space="preserve">#&gt;  P base64url       1.4     2018-05-14 [?] CRAN (R 4.0.0)</w:t>
+      </w:r>
+      <w:r>
+        <w:br/>
+      </w:r>
+      <w:r>
+        <w:rPr>
+          <w:rStyle w:val="VerbatimChar"/>
+        </w:rPr>
+        <w:t xml:space="preserve">#&gt;  P blob            1.2.1   2020-01-20 [?] CRAN (R 4.0.0)</w:t>
+      </w:r>
+      <w:r>
+        <w:br/>
+      </w:r>
+      <w:r>
+        <w:rPr>
+          <w:rStyle w:val="VerbatimChar"/>
+        </w:rPr>
+        <w:t xml:space="preserve">#&gt;  P bookdown      * 0.21    2020-10-13 [?] CRAN (R 4.0.2)</w:t>
+      </w:r>
+      <w:r>
+        <w:br/>
+      </w:r>
+      <w:r>
+        <w:rPr>
+          <w:rStyle w:val="VerbatimChar"/>
+        </w:rPr>
+        <w:t xml:space="preserve">#&gt;  P boot            1.3-28  2021-05-03 [?] CRAN (R 4.0.5)</w:t>
+      </w:r>
+      <w:r>
+        <w:br/>
+      </w:r>
+      <w:r>
+        <w:rPr>
+          <w:rStyle w:val="VerbatimChar"/>
+        </w:rPr>
+        <w:t xml:space="preserve">#&gt;  P callr           3.5.1   2020-10-13 [?] CRAN (R 4.0.2)</w:t>
+      </w:r>
+      <w:r>
+        <w:br/>
+      </w:r>
+      <w:r>
+        <w:rPr>
+          <w:rStyle w:val="VerbatimChar"/>
+        </w:rPr>
+        <w:t xml:space="preserve">#&gt;  P cellranger      1.1.0   2016-07-27 [?] CRAN (R 4.0.0)</w:t>
+      </w:r>
+      <w:r>
+        <w:br/>
+      </w:r>
+      <w:r>
+        <w:rPr>
+          <w:rStyle w:val="VerbatimChar"/>
+        </w:rPr>
+        <w:t xml:space="preserve">#&gt;  P ckanr         * 0.5.0   2020-07-30 [?] CRAN (R 4.0.2)</w:t>
+      </w:r>
+      <w:r>
+        <w:br/>
+      </w:r>
+      <w:r>
+        <w:rPr>
+          <w:rStyle w:val="VerbatimChar"/>
+        </w:rPr>
+        <w:t xml:space="preserve">#&gt;  P class           7.3-19  2021-05-03 [?] CRAN (R 4.0.5)</w:t>
+      </w:r>
+      <w:r>
+        <w:br/>
+      </w:r>
+      <w:r>
+        <w:rPr>
+          <w:rStyle w:val="VerbatimChar"/>
+        </w:rPr>
+        <w:t xml:space="preserve">#&gt;  P classInt        0.4-3   2020-04-07 [?] CRAN (R 4.0.0)</w:t>
+      </w:r>
+      <w:r>
+        <w:br/>
+      </w:r>
+      <w:r>
+        <w:rPr>
+          <w:rStyle w:val="VerbatimChar"/>
+        </w:rPr>
+        <w:t xml:space="preserve">#&gt;  P cli             3.0.0   2021-06-30 [?] CRAN (R 4.0.5)</w:t>
+      </w:r>
+      <w:r>
+        <w:br/>
+      </w:r>
+      <w:r>
+        <w:rPr>
+          <w:rStyle w:val="VerbatimChar"/>
+        </w:rPr>
+        <w:t xml:space="preserve">#&gt;  P codetools       0.2-18  2020-11-04 [?] CRAN (R 4.0.3)</w:t>
+      </w:r>
+      <w:r>
+        <w:br/>
+      </w:r>
+      <w:r>
+        <w:rPr>
+          <w:rStyle w:val="VerbatimChar"/>
+        </w:rPr>
+        <w:t xml:space="preserve">#&gt;  P colorspace      1.4-1   2019-03-18 [?] CRAN (R 4.0.0)</w:t>
+      </w:r>
+      <w:r>
+        <w:br/>
+      </w:r>
+      <w:r>
+        <w:rPr>
+          <w:rStyle w:val="VerbatimChar"/>
+        </w:rPr>
+        <w:t xml:space="preserve">#&gt;  P crayon          1.4.1   2021-02-08 [?] CRAN (R 4.0.5)</w:t>
+      </w:r>
+      <w:r>
+        <w:br/>
+      </w:r>
+      <w:r>
+        <w:rPr>
+          <w:rStyle w:val="VerbatimChar"/>
+        </w:rPr>
+        <w:t xml:space="preserve">#&gt;  P crul            1.0.0   2020-07-30 [?] CRAN (R 4.0.2)</w:t>
+      </w:r>
+      <w:r>
+        <w:br/>
+      </w:r>
+      <w:r>
+        <w:rPr>
+          <w:rStyle w:val="VerbatimChar"/>
+        </w:rPr>
+        <w:t xml:space="preserve">#&gt;  P curl            4.3     2019-12-02 [?] CRAN (R 4.0.0)</w:t>
+      </w:r>
+      <w:r>
+        <w:br/>
+      </w:r>
+      <w:r>
+        <w:rPr>
+          <w:rStyle w:val="VerbatimChar"/>
+        </w:rPr>
+        <w:t xml:space="preserve">#&gt;  P data.table    * 1.13.2  2020-10-19 [?] CRAN (R 4.0.2)</w:t>
+      </w:r>
+      <w:r>
+        <w:br/>
+      </w:r>
+      <w:r>
+        <w:rPr>
+          <w:rStyle w:val="VerbatimChar"/>
+        </w:rPr>
+        <w:t xml:space="preserve">#&gt;  P DBI           * 1.1.0   2019-12-15 [?] CRAN (R 4.0.0)</w:t>
+      </w:r>
+      <w:r>
+        <w:br/>
+      </w:r>
+      <w:r>
+        <w:rPr>
+          <w:rStyle w:val="VerbatimChar"/>
+        </w:rPr>
+        <w:t xml:space="preserve">#&gt;  P dbplyr          1.4.4   2020-05-27 [?] CRAN (R 4.0.0)</w:t>
+      </w:r>
+      <w:r>
+        <w:br/>
+      </w:r>
+      <w:r>
+        <w:rPr>
+          <w:rStyle w:val="VerbatimChar"/>
+        </w:rPr>
+        <w:t xml:space="preserve">#&gt;  P desc            1.2.0   2018-05-01 [?] CRAN (R 4.0.0)</w:t>
+      </w:r>
+      <w:r>
+        <w:br/>
+      </w:r>
+      <w:r>
+        <w:rPr>
+          <w:rStyle w:val="VerbatimChar"/>
+        </w:rPr>
+        <w:t xml:space="preserve">#&gt;  P devtools        2.3.1   2020-07-21 [?] CRAN (R 4.0.2)</w:t>
+      </w:r>
+      <w:r>
+        <w:br/>
+      </w:r>
+      <w:r>
+        <w:rPr>
+          <w:rStyle w:val="VerbatimChar"/>
+        </w:rPr>
+        <w:t xml:space="preserve">#&gt;  P digest          0.6.27  2020-10-24 [?] CRAN (R 4.0.5)</w:t>
+      </w:r>
+      <w:r>
+        <w:br/>
+      </w:r>
+      <w:r>
+        <w:rPr>
+          <w:rStyle w:val="VerbatimChar"/>
+        </w:rPr>
+        <w:t xml:space="preserve">#&gt;  P dplyr         * 1.0.7   2021-06-18 [?] CRAN (R 4.0.5)</w:t>
+      </w:r>
+      <w:r>
+        <w:br/>
+      </w:r>
+      <w:r>
+        <w:rPr>
+          <w:rStyle w:val="VerbatimChar"/>
+        </w:rPr>
+        <w:t xml:space="preserve">#&gt;  P drake         * 7.12.6  2020-10-10 [?] CRAN (R 4.0.2)</w:t>
+      </w:r>
+      <w:r>
+        <w:br/>
+      </w:r>
+      <w:r>
+        <w:rPr>
+          <w:rStyle w:val="VerbatimChar"/>
+        </w:rPr>
+        <w:t xml:space="preserve">#&gt;  P e1071           1.7-4   2020-10-14 [?] CRAN (R 4.0.2)</w:t>
+      </w:r>
+      <w:r>
+        <w:br/>
+      </w:r>
+      <w:r>
+        <w:rPr>
+          <w:rStyle w:val="VerbatimChar"/>
+        </w:rPr>
+        <w:t xml:space="preserve">#&gt;  P ecmwfr        * 1.3.0   2020-07-13 [?] CRAN (R 4.0.5)</w:t>
+      </w:r>
+      <w:r>
+        <w:br/>
+      </w:r>
+      <w:r>
+        <w:rPr>
+          <w:rStyle w:val="VerbatimChar"/>
+        </w:rPr>
+        <w:t xml:space="preserve">#&gt;  P ellipsis        0.3.2   2021-04-29 [?] CRAN (R 4.0.5)</w:t>
+      </w:r>
+      <w:r>
+        <w:br/>
+      </w:r>
+      <w:r>
+        <w:rPr>
+          <w:rStyle w:val="VerbatimChar"/>
+        </w:rPr>
+        <w:t xml:space="preserve">#&gt;  P evaluate        0.14    2019-05-28 [?] CRAN (R 4.0.0)</w:t>
+      </w:r>
+      <w:r>
+        <w:br/>
+      </w:r>
+      <w:r>
+        <w:rPr>
+          <w:rStyle w:val="VerbatimChar"/>
+        </w:rPr>
+        <w:t xml:space="preserve">#&gt;  P extrafont     * 0.17    2014-12-08 [?] CRAN (R 4.0.0)</w:t>
+      </w:r>
+      <w:r>
+        <w:br/>
+      </w:r>
+      <w:r>
+        <w:rPr>
+          <w:rStyle w:val="VerbatimChar"/>
+        </w:rPr>
+        <w:t xml:space="preserve">#&gt;  P extrafontdb     1.0     2012-06-11 [?] CRAN (R 4.0.0)</w:t>
+      </w:r>
+      <w:r>
+        <w:br/>
+      </w:r>
+      <w:r>
+        <w:rPr>
+          <w:rStyle w:val="VerbatimChar"/>
+        </w:rPr>
+        <w:t xml:space="preserve">#&gt;  P fansi           0.4.1   2020-01-08 [?] CRAN (R 4.0.0)</w:t>
+      </w:r>
+      <w:r>
+        <w:br/>
+      </w:r>
+      <w:r>
+        <w:rPr>
+          <w:rStyle w:val="VerbatimChar"/>
+        </w:rPr>
+        <w:t xml:space="preserve">#&gt;  P farver          2.0.3   2020-01-16 [?] CRAN (R 4.0.0)</w:t>
+      </w:r>
+      <w:r>
+        <w:br/>
+      </w:r>
+      <w:r>
+        <w:rPr>
+          <w:rStyle w:val="VerbatimChar"/>
+        </w:rPr>
+        <w:t xml:space="preserve">#&gt;  P fasterize     * 1.0.3   2020-07-27 [?] CRAN (R 4.0.4)</w:t>
+      </w:r>
+      <w:r>
+        <w:br/>
+      </w:r>
+      <w:r>
+        <w:rPr>
+          <w:rStyle w:val="VerbatimChar"/>
+        </w:rPr>
+        <w:t xml:space="preserve">#&gt;  P filelock        1.0.2   2018-10-05 [?] CRAN (R 4.0.0)</w:t>
+      </w:r>
+      <w:r>
+        <w:br/>
+      </w:r>
+      <w:r>
+        <w:rPr>
+          <w:rStyle w:val="VerbatimChar"/>
+        </w:rPr>
+        <w:t xml:space="preserve">#&gt;  P forcats       * 0.5.0   2020-03-01 [?] CRAN (R 4.0.0)</w:t>
+      </w:r>
+      <w:r>
+        <w:br/>
+      </w:r>
+      <w:r>
+        <w:rPr>
+          <w:rStyle w:val="VerbatimChar"/>
+        </w:rPr>
+        <w:t xml:space="preserve">#&gt;  P fs            * 1.5.0   2020-07-31 [?] CRAN (R 4.0.2)</w:t>
+      </w:r>
+      <w:r>
+        <w:br/>
+      </w:r>
+      <w:r>
+        <w:rPr>
+          <w:rStyle w:val="VerbatimChar"/>
+        </w:rPr>
+        <w:t xml:space="preserve">#&gt;  P furrr         * 0.2.0   2020-10-12 [?] CRAN (R 4.0.2)</w:t>
+      </w:r>
+      <w:r>
+        <w:br/>
+      </w:r>
+      <w:r>
+        <w:rPr>
+          <w:rStyle w:val="VerbatimChar"/>
+        </w:rPr>
+        <w:t xml:space="preserve">#&gt;  P future        * 1.19.1  2020-09-22 [?] CRAN (R 4.0.2)</w:t>
+      </w:r>
+      <w:r>
+        <w:br/>
+      </w:r>
+      <w:r>
+        <w:rPr>
+          <w:rStyle w:val="VerbatimChar"/>
+        </w:rPr>
+        <w:t xml:space="preserve">#&gt;  P future.callr  * 0.5.0   2019-09-28 [?] CRAN (R 4.0.0)</w:t>
+      </w:r>
+      <w:r>
+        <w:br/>
+      </w:r>
+      <w:r>
+        <w:rPr>
+          <w:rStyle w:val="VerbatimChar"/>
+        </w:rPr>
+        <w:t xml:space="preserve">#&gt;  P generics        0.0.2   2018-11-29 [?] CRAN (R 4.0.0)</w:t>
+      </w:r>
+      <w:r>
+        <w:br/>
+      </w:r>
+      <w:r>
+        <w:rPr>
+          <w:rStyle w:val="VerbatimChar"/>
+        </w:rPr>
+        <w:t xml:space="preserve">#&gt;  P ggplot2       * 3.3.2   2020-06-19 [?] CRAN (R 4.0.2)</w:t>
+      </w:r>
+      <w:r>
+        <w:br/>
+      </w:r>
+      <w:r>
+        <w:rPr>
+          <w:rStyle w:val="VerbatimChar"/>
+        </w:rPr>
+        <w:t xml:space="preserve">#&gt;  P git2r           0.27.1  2020-05-03 [?] CRAN (R 4.0.0)</w:t>
+      </w:r>
+      <w:r>
+        <w:br/>
+      </w:r>
+      <w:r>
+        <w:rPr>
+          <w:rStyle w:val="VerbatimChar"/>
+        </w:rPr>
+        <w:t xml:space="preserve">#&gt;  P globals         0.13.1  2020-10-11 [?] CRAN (R 4.0.2)</w:t>
+      </w:r>
+      <w:r>
+        <w:br/>
+      </w:r>
+      <w:r>
+        <w:rPr>
+          <w:rStyle w:val="VerbatimChar"/>
+        </w:rPr>
+        <w:t xml:space="preserve">#&gt;  P glue            1.4.2   2020-08-27 [?] CRAN (R 4.0.2)</w:t>
+      </w:r>
+      <w:r>
+        <w:br/>
+      </w:r>
+      <w:r>
+        <w:rPr>
+          <w:rStyle w:val="VerbatimChar"/>
+        </w:rPr>
+        <w:t xml:space="preserve">#&gt;  P gtable          0.3.0   2019-03-25 [?] CRAN (R 4.0.0)</w:t>
+      </w:r>
+      <w:r>
+        <w:br/>
+      </w:r>
+      <w:r>
+        <w:rPr>
+          <w:rStyle w:val="VerbatimChar"/>
+        </w:rPr>
+        <w:t xml:space="preserve">#&gt;  P here          * 0.1     2017-05-28 [?] CRAN (R 4.0.0)</w:t>
+      </w:r>
+      <w:r>
+        <w:br/>
+      </w:r>
+      <w:r>
+        <w:rPr>
+          <w:rStyle w:val="VerbatimChar"/>
+        </w:rPr>
+        <w:t xml:space="preserve">#&gt;  P highr           0.8     2019-03-20 [?] CRAN (R 4.0.0)</w:t>
+      </w:r>
+      <w:r>
+        <w:br/>
+      </w:r>
+      <w:r>
+        <w:rPr>
+          <w:rStyle w:val="VerbatimChar"/>
+        </w:rPr>
+        <w:t xml:space="preserve">#&gt;  P hms             1.1.0   2021-05-17 [?] CRAN (R 4.0.5)</w:t>
+      </w:r>
+      <w:r>
+        <w:br/>
+      </w:r>
+      <w:r>
+        <w:rPr>
+          <w:rStyle w:val="VerbatimChar"/>
+        </w:rPr>
+        <w:t xml:space="preserve">#&gt;  P htmltools       0.5.1.1 2021-01-22 [?] CRAN (R 4.0.5)</w:t>
+      </w:r>
+      <w:r>
+        <w:br/>
+      </w:r>
+      <w:r>
+        <w:rPr>
+          <w:rStyle w:val="VerbatimChar"/>
+        </w:rPr>
+        <w:t xml:space="preserve">#&gt;  P httpcode        0.3.0   2020-04-10 [?] CRAN (R 4.0.2)</w:t>
+      </w:r>
+      <w:r>
+        <w:br/>
+      </w:r>
+      <w:r>
+        <w:rPr>
+          <w:rStyle w:val="VerbatimChar"/>
+        </w:rPr>
+        <w:t xml:space="preserve">#&gt;  P httr          * 1.4.2   2020-07-20 [?] CRAN (R 4.0.2)</w:t>
+      </w:r>
+      <w:r>
+        <w:br/>
+      </w:r>
+      <w:r>
+        <w:rPr>
+          <w:rStyle w:val="VerbatimChar"/>
+        </w:rPr>
+        <w:t xml:space="preserve">#&gt;  P igraph          1.2.6   2020-10-06 [?] CRAN (R 4.0.2)</w:t>
+      </w:r>
+      <w:r>
+        <w:br/>
+      </w:r>
+      <w:r>
+        <w:rPr>
+          <w:rStyle w:val="VerbatimChar"/>
+        </w:rPr>
+        <w:t xml:space="preserve">#&gt;  P jsonlite        1.7.2   2020-12-09 [?] CRAN (R 4.0.5)</w:t>
+      </w:r>
+      <w:r>
+        <w:br/>
+      </w:r>
+      <w:r>
+        <w:rPr>
+          <w:rStyle w:val="VerbatimChar"/>
+        </w:rPr>
+        <w:t xml:space="preserve">#&gt;  P kableExtra    * 1.3.4   2021-02-20 [?] CRAN (R 4.0.5)</w:t>
+      </w:r>
+      <w:r>
+        <w:br/>
+      </w:r>
+      <w:r>
+        <w:rPr>
+          <w:rStyle w:val="VerbatimChar"/>
+        </w:rPr>
+        <w:t xml:space="preserve">#&gt;  P KernSmooth      2.23-20 2021-05-03 [?] CRAN (R 4.0.5)</w:t>
+      </w:r>
+      <w:r>
+        <w:br/>
+      </w:r>
+      <w:r>
+        <w:rPr>
+          <w:rStyle w:val="VerbatimChar"/>
+        </w:rPr>
+        <w:t xml:space="preserve">#&gt;  P knitr           1.33    2021-04-24 [?] CRAN (R 4.0.5)</w:t>
+      </w:r>
+      <w:r>
+        <w:br/>
+      </w:r>
+      <w:r>
+        <w:rPr>
+          <w:rStyle w:val="VerbatimChar"/>
+        </w:rPr>
+        <w:t xml:space="preserve">#&gt;  P labeling        0.4.2   2020-10-20 [?] CRAN (R 4.0.2)</w:t>
+      </w:r>
+      <w:r>
+        <w:br/>
+      </w:r>
+      <w:r>
+        <w:rPr>
+          <w:rStyle w:val="VerbatimChar"/>
+        </w:rPr>
+        <w:t xml:space="preserve">#&gt;  P lattice         0.20-44 2021-05-02 [?] CRAN (R 4.0.5)</w:t>
+      </w:r>
+      <w:r>
+        <w:br/>
+      </w:r>
+      <w:r>
+        <w:rPr>
+          <w:rStyle w:val="VerbatimChar"/>
+        </w:rPr>
+        <w:t xml:space="preserve">#&gt;  P lifecycle       1.0.0   2021-02-15 [?] CRAN (R 4.0.5)</w:t>
+      </w:r>
+      <w:r>
+        <w:br/>
+      </w:r>
+      <w:r>
+        <w:rPr>
+          <w:rStyle w:val="VerbatimChar"/>
+        </w:rPr>
+        <w:t xml:space="preserve">#&gt;  P listenv         0.8.0   2019-12-05 [?] CRAN (R 4.0.0)</w:t>
+      </w:r>
+      <w:r>
+        <w:br/>
+      </w:r>
+      <w:r>
+        <w:rPr>
+          <w:rStyle w:val="VerbatimChar"/>
+        </w:rPr>
+        <w:t xml:space="preserve">#&gt;  P lme4          * 1.1-27  2021-05-15 [?] CRAN (R 4.0.5)</w:t>
+      </w:r>
+      <w:r>
+        <w:br/>
+      </w:r>
+      <w:r>
+        <w:rPr>
+          <w:rStyle w:val="VerbatimChar"/>
+        </w:rPr>
+        <w:t xml:space="preserve">#&gt;  P lwgeom          0.2-5   2020-06-12 [?] CRAN (R 4.0.2)</w:t>
+      </w:r>
+      <w:r>
+        <w:br/>
+      </w:r>
+      <w:r>
+        <w:rPr>
+          <w:rStyle w:val="VerbatimChar"/>
+        </w:rPr>
+        <w:t xml:space="preserve">#&gt;  P magrittr      * 2.0.1   2020-11-17 [?] CRAN (R 4.0.5)</w:t>
+      </w:r>
+      <w:r>
+        <w:br/>
+      </w:r>
+      <w:r>
+        <w:rPr>
+          <w:rStyle w:val="VerbatimChar"/>
+        </w:rPr>
+        <w:t xml:space="preserve">#&gt;  P MASS            7.3-54  2021-05-03 [?] CRAN (R 4.0.5)</w:t>
+      </w:r>
+      <w:r>
+        <w:br/>
+      </w:r>
+      <w:r>
+        <w:rPr>
+          <w:rStyle w:val="VerbatimChar"/>
+        </w:rPr>
+        <w:t xml:space="preserve">#&gt;  P Matrix        * 1.3-3   2021-05-04 [?] CRAN (R 4.0.5)</w:t>
+      </w:r>
+      <w:r>
+        <w:br/>
+      </w:r>
+      <w:r>
+        <w:rPr>
+          <w:rStyle w:val="VerbatimChar"/>
+        </w:rPr>
+        <w:t xml:space="preserve">#&gt;  P memoise         1.1.0   2017-04-21 [?] CRAN (R 4.0.0)</w:t>
+      </w:r>
+      <w:r>
+        <w:br/>
+      </w:r>
+      <w:r>
+        <w:rPr>
+          <w:rStyle w:val="VerbatimChar"/>
+        </w:rPr>
+        <w:t xml:space="preserve">#&gt;  P minqa           1.2.4   2014-10-09 [?] CRAN (R 4.0.0)</w:t>
+      </w:r>
+      <w:r>
+        <w:br/>
+      </w:r>
+      <w:r>
+        <w:rPr>
+          <w:rStyle w:val="VerbatimChar"/>
+        </w:rPr>
+        <w:t xml:space="preserve">#&gt;  P munsell         0.5.0   2018-06-12 [?] CRAN (R 4.0.0)</w:t>
+      </w:r>
+      <w:r>
+        <w:br/>
+      </w:r>
+      <w:r>
+        <w:rPr>
+          <w:rStyle w:val="VerbatimChar"/>
+        </w:rPr>
+        <w:t xml:space="preserve">#&gt;  P ncdf4         * 1.17    2019-10-23 [?] CRAN (R 4.0.5)</w:t>
+      </w:r>
+      <w:r>
+        <w:br/>
+      </w:r>
+      <w:r>
+        <w:rPr>
+          <w:rStyle w:val="VerbatimChar"/>
+        </w:rPr>
+        <w:t xml:space="preserve">#&gt;  P nlme            3.1-152 2021-02-04 [?] CRAN (R 4.0.3)</w:t>
+      </w:r>
+      <w:r>
+        <w:br/>
+      </w:r>
+      <w:r>
+        <w:rPr>
+          <w:rStyle w:val="VerbatimChar"/>
+        </w:rPr>
+        <w:t xml:space="preserve">#&gt;  P nloptr          1.2.2.2 2020-07-02 [?] CRAN (R 4.0.2)</w:t>
+      </w:r>
+      <w:r>
+        <w:br/>
+      </w:r>
+      <w:r>
+        <w:rPr>
+          <w:rStyle w:val="VerbatimChar"/>
+        </w:rPr>
+        <w:t xml:space="preserve">#&gt;  P patchwork     * 1.1.1   2020-12-17 [?] CRAN (R 4.0.4)</w:t>
+      </w:r>
+      <w:r>
+        <w:br/>
+      </w:r>
+      <w:r>
+        <w:rPr>
+          <w:rStyle w:val="VerbatimChar"/>
+        </w:rPr>
+        <w:t xml:space="preserve">#&gt;  P pillar          1.6.1   2021-05-16 [?] CRAN (R 4.0.5)</w:t>
+      </w:r>
+      <w:r>
+        <w:br/>
+      </w:r>
+      <w:r>
+        <w:rPr>
+          <w:rStyle w:val="VerbatimChar"/>
+        </w:rPr>
+        <w:t xml:space="preserve">#&gt;  P pkgbuild        1.1.0   2020-07-13 [?] CRAN (R 4.0.2)</w:t>
+      </w:r>
+      <w:r>
+        <w:br/>
+      </w:r>
+      <w:r>
+        <w:rPr>
+          <w:rStyle w:val="VerbatimChar"/>
+        </w:rPr>
+        <w:t xml:space="preserve">#&gt;  P pkgconfig       2.0.3   2019-09-22 [?] CRAN (R 4.0.0)</w:t>
+      </w:r>
+      <w:r>
+        <w:br/>
+      </w:r>
+      <w:r>
+        <w:rPr>
+          <w:rStyle w:val="VerbatimChar"/>
+        </w:rPr>
+        <w:t xml:space="preserve">#&gt;  P pkgload         1.1.0   2020-05-29 [?] CRAN (R 4.0.0)</w:t>
+      </w:r>
+      <w:r>
+        <w:br/>
+      </w:r>
+      <w:r>
+        <w:rPr>
+          <w:rStyle w:val="VerbatimChar"/>
+        </w:rPr>
+        <w:t xml:space="preserve">#&gt;  P prettyunits     1.1.1   2020-01-24 [?] CRAN (R 4.0.0)</w:t>
+      </w:r>
+      <w:r>
+        <w:br/>
+      </w:r>
+      <w:r>
+        <w:rPr>
+          <w:rStyle w:val="VerbatimChar"/>
+        </w:rPr>
+        <w:t xml:space="preserve">#&gt;  P processx        3.4.4   2020-09-03 [?] CRAN (R 4.0.2)</w:t>
+      </w:r>
+      <w:r>
+        <w:br/>
+      </w:r>
+      <w:r>
+        <w:rPr>
+          <w:rStyle w:val="VerbatimChar"/>
+        </w:rPr>
+        <w:t xml:space="preserve">#&gt;  P progress        1.2.2   2019-05-16 [?] CRAN (R 4.0.0)</w:t>
+      </w:r>
+      <w:r>
+        <w:br/>
+      </w:r>
+      <w:r>
+        <w:rPr>
+          <w:rStyle w:val="VerbatimChar"/>
+        </w:rPr>
+        <w:t xml:space="preserve">#&gt;  P ps              1.4.0   2020-10-07 [?] CRAN (R 4.0.2)</w:t>
+      </w:r>
+      <w:r>
+        <w:br/>
+      </w:r>
+      <w:r>
+        <w:rPr>
+          <w:rStyle w:val="VerbatimChar"/>
+        </w:rPr>
+        <w:t xml:space="preserve">#&gt;  P purrr         * 0.3.4   2020-04-17 [?] CRAN (R 4.0.0)</w:t>
+      </w:r>
+      <w:r>
+        <w:br/>
+      </w:r>
+      <w:r>
+        <w:rPr>
+          <w:rStyle w:val="VerbatimChar"/>
+        </w:rPr>
+        <w:t xml:space="preserve">#&gt;  P R6              2.5.0   2020-10-28 [?] CRAN (R 4.0.5)</w:t>
+      </w:r>
+      <w:r>
+        <w:br/>
+      </w:r>
+      <w:r>
+        <w:rPr>
+          <w:rStyle w:val="VerbatimChar"/>
+        </w:rPr>
+        <w:t xml:space="preserve">#&gt;  P raster        * 3.4-10  2021-05-03 [?] CRAN (R 4.0.5)</w:t>
+      </w:r>
+      <w:r>
+        <w:br/>
+      </w:r>
+      <w:r>
+        <w:rPr>
+          <w:rStyle w:val="VerbatimChar"/>
+        </w:rPr>
+        <w:t xml:space="preserve">#&gt;  P RColorBrewer    1.1-2   2014-12-07 [?] CRAN (R 4.0.0)</w:t>
+      </w:r>
+      <w:r>
+        <w:br/>
+      </w:r>
+      <w:r>
+        <w:rPr>
+          <w:rStyle w:val="VerbatimChar"/>
+        </w:rPr>
+        <w:t xml:space="preserve">#&gt;  P Rcpp            1.0.6   2021-01-15 [?] CRAN (R 4.0.5)</w:t>
+      </w:r>
+      <w:r>
+        <w:br/>
+      </w:r>
+      <w:r>
+        <w:rPr>
+          <w:rStyle w:val="VerbatimChar"/>
+        </w:rPr>
+        <w:t xml:space="preserve">#&gt;  P readxl        * 1.3.1   2019-03-13 [?] CRAN (R 4.0.0)</w:t>
+      </w:r>
+      <w:r>
+        <w:br/>
+      </w:r>
+      <w:r>
+        <w:rPr>
+          <w:rStyle w:val="VerbatimChar"/>
+        </w:rPr>
+        <w:t xml:space="preserve">#&gt;  P remotes         2.2.0   2020-07-21 [?] CRAN (R 4.0.2)</w:t>
+      </w:r>
+      <w:r>
+        <w:br/>
+      </w:r>
+      <w:r>
+        <w:rPr>
+          <w:rStyle w:val="VerbatimChar"/>
+        </w:rPr>
+        <w:t xml:space="preserve">#&gt;    renv            0.13.2  2021-03-30 [1] CRAN (R 4.0.5)</w:t>
+      </w:r>
+      <w:r>
+        <w:br/>
+      </w:r>
+      <w:r>
+        <w:rPr>
+          <w:rStyle w:val="VerbatimChar"/>
+        </w:rPr>
+        <w:t xml:space="preserve">#&gt;  P rgdal         * 1.5-18  2020-10-13 [?] CRAN (R 4.0.2)</w:t>
+      </w:r>
+      <w:r>
+        <w:br/>
+      </w:r>
+      <w:r>
+        <w:rPr>
+          <w:rStyle w:val="VerbatimChar"/>
+        </w:rPr>
+        <w:t xml:space="preserve">#&gt;  P rlang         * 0.4.11  2021-04-30 [?] CRAN (R 4.0.5)</w:t>
+      </w:r>
+      <w:r>
+        <w:br/>
+      </w:r>
+      <w:r>
+        <w:rPr>
+          <w:rStyle w:val="VerbatimChar"/>
+        </w:rPr>
+        <w:t xml:space="preserve">#&gt;  P rmarkdown     * 2.5     2020-10-21 [?] CRAN (R 4.0.2)</w:t>
+      </w:r>
+      <w:r>
+        <w:br/>
+      </w:r>
+      <w:r>
+        <w:rPr>
+          <w:rStyle w:val="VerbatimChar"/>
+        </w:rPr>
+        <w:t xml:space="preserve">#&gt;  P rnaturalearth * 0.1.0   2017-03-21 [?] CRAN (R 4.0.5)</w:t>
+      </w:r>
+      <w:r>
+        <w:br/>
+      </w:r>
+      <w:r>
+        <w:rPr>
+          <w:rStyle w:val="VerbatimChar"/>
+        </w:rPr>
+        <w:t xml:space="preserve">#&gt;  P rprojroot       1.3-2   2018-01-03 [?] CRAN (R 4.0.0)</w:t>
+      </w:r>
+      <w:r>
+        <w:br/>
+      </w:r>
+      <w:r>
+        <w:rPr>
+          <w:rStyle w:val="VerbatimChar"/>
+        </w:rPr>
+        <w:t xml:space="preserve">#&gt;  P rstudioapi      0.11    2020-02-07 [?] CRAN (R 4.0.0)</w:t>
+      </w:r>
+      <w:r>
+        <w:br/>
+      </w:r>
+      <w:r>
+        <w:rPr>
+          <w:rStyle w:val="VerbatimChar"/>
+        </w:rPr>
+        <w:t xml:space="preserve">#&gt;  P Rttf2pt1        1.3.8   2020-01-10 [?] CRAN (R 4.0.0)</w:t>
+      </w:r>
+      <w:r>
+        <w:br/>
+      </w:r>
+      <w:r>
+        <w:rPr>
+          <w:rStyle w:val="VerbatimChar"/>
+        </w:rPr>
+        <w:t xml:space="preserve">#&gt;  P rvest           1.0.0   2021-03-09 [?] CRAN (R 4.0.5)</w:t>
+      </w:r>
+      <w:r>
+        <w:br/>
+      </w:r>
+      <w:r>
+        <w:rPr>
+          <w:rStyle w:val="VerbatimChar"/>
+        </w:rPr>
+        <w:t xml:space="preserve">#&gt;  P scales        * 1.1.1   2020-05-11 [?] CRAN (R 4.0.0)</w:t>
+      </w:r>
+      <w:r>
+        <w:br/>
+      </w:r>
+      <w:r>
+        <w:rPr>
+          <w:rStyle w:val="VerbatimChar"/>
+        </w:rPr>
+        <w:t xml:space="preserve">#&gt;  P sessioninfo     1.1.1   2018-11-05 [?] CRAN (R 4.0.0)</w:t>
+      </w:r>
+      <w:r>
+        <w:br/>
+      </w:r>
+      <w:r>
+        <w:rPr>
+          <w:rStyle w:val="VerbatimChar"/>
+        </w:rPr>
+        <w:t xml:space="preserve">#&gt;  P sf            * 0.9-6   2020-09-13 [?] CRAN (R 4.0.2)</w:t>
+      </w:r>
+      <w:r>
+        <w:br/>
+      </w:r>
+      <w:r>
+        <w:rPr>
+          <w:rStyle w:val="VerbatimChar"/>
+        </w:rPr>
+        <w:t xml:space="preserve">#&gt;  P snow          * 0.4-3   2018-09-14 [?] CRAN (R 4.0.3)</w:t>
+      </w:r>
+      <w:r>
+        <w:br/>
+      </w:r>
+      <w:r>
+        <w:rPr>
+          <w:rStyle w:val="VerbatimChar"/>
+        </w:rPr>
+        <w:t xml:space="preserve">#&gt;  P sp            * 1.4-5   2021-01-10 [?] CRAN (R 4.0.5)</w:t>
+      </w:r>
+      <w:r>
+        <w:br/>
+      </w:r>
+      <w:r>
+        <w:rPr>
+          <w:rStyle w:val="VerbatimChar"/>
+        </w:rPr>
+        <w:t xml:space="preserve">#&gt;  P stars         * 0.4-3   2020-07-08 [?] CRAN (R 4.0.2)</w:t>
+      </w:r>
+      <w:r>
+        <w:br/>
+      </w:r>
+      <w:r>
+        <w:rPr>
+          <w:rStyle w:val="VerbatimChar"/>
+        </w:rPr>
+        <w:t xml:space="preserve">#&gt;  P storr           1.2.4   2020-10-12 [?] CRAN (R 4.0.2)</w:t>
+      </w:r>
+      <w:r>
+        <w:br/>
+      </w:r>
+      <w:r>
+        <w:rPr>
+          <w:rStyle w:val="VerbatimChar"/>
+        </w:rPr>
+        <w:t xml:space="preserve">#&gt;  P stringi         1.5.3   2020-09-09 [?] CRAN (R 4.0.2)</w:t>
+      </w:r>
+      <w:r>
+        <w:br/>
+      </w:r>
+      <w:r>
+        <w:rPr>
+          <w:rStyle w:val="VerbatimChar"/>
+        </w:rPr>
+        <w:t xml:space="preserve">#&gt;  P stringr       * 1.4.0   2019-02-10 [?] CRAN (R 4.0.0)</w:t>
+      </w:r>
+      <w:r>
+        <w:br/>
+      </w:r>
+      <w:r>
+        <w:rPr>
+          <w:rStyle w:val="VerbatimChar"/>
+        </w:rPr>
+        <w:t xml:space="preserve">#&gt;  P svglite         2.0.0   2021-02-20 [?] CRAN (R 4.0.5)</w:t>
+      </w:r>
+      <w:r>
+        <w:br/>
+      </w:r>
+      <w:r>
+        <w:rPr>
+          <w:rStyle w:val="VerbatimChar"/>
+        </w:rPr>
+        <w:t xml:space="preserve">#&gt;  P systemfonts     1.0.2   2021-05-11 [?] CRAN (R 4.0.5)</w:t>
+      </w:r>
+      <w:r>
+        <w:br/>
+      </w:r>
+      <w:r>
+        <w:rPr>
+          <w:rStyle w:val="VerbatimChar"/>
+        </w:rPr>
+        <w:t xml:space="preserve">#&gt;  P testthat        3.0.4   2021-07-01 [?] CRAN (R 4.0.5)</w:t>
+      </w:r>
+      <w:r>
+        <w:br/>
+      </w:r>
+      <w:r>
+        <w:rPr>
+          <w:rStyle w:val="VerbatimChar"/>
+        </w:rPr>
+        <w:t xml:space="preserve">#&gt;  P tibble        * 3.0.4   2020-10-12 [?] CRAN (R 4.0.2)</w:t>
+      </w:r>
+      <w:r>
+        <w:br/>
+      </w:r>
+      <w:r>
+        <w:rPr>
+          <w:rStyle w:val="VerbatimChar"/>
+        </w:rPr>
+        <w:t xml:space="preserve">#&gt;  P tidyr           1.1.2   2020-08-27 [?] CRAN (R 4.0.2)</w:t>
+      </w:r>
+      <w:r>
+        <w:br/>
+      </w:r>
+      <w:r>
+        <w:rPr>
+          <w:rStyle w:val="VerbatimChar"/>
+        </w:rPr>
+        <w:t xml:space="preserve">#&gt;  P tidyselect      1.1.0   2020-05-11 [?] CRAN (R 4.0.0)</w:t>
+      </w:r>
+      <w:r>
+        <w:br/>
+      </w:r>
+      <w:r>
+        <w:rPr>
+          <w:rStyle w:val="VerbatimChar"/>
+        </w:rPr>
+        <w:t xml:space="preserve">#&gt;  P txtq            0.2.3   2020-06-23 [?] CRAN (R 4.0.2)</w:t>
+      </w:r>
+      <w:r>
+        <w:br/>
+      </w:r>
+      <w:r>
+        <w:rPr>
+          <w:rStyle w:val="VerbatimChar"/>
+        </w:rPr>
+        <w:t xml:space="preserve">#&gt;  P units           0.6-7   2020-06-13 [?] CRAN (R 4.0.2)</w:t>
+      </w:r>
+      <w:r>
+        <w:br/>
+      </w:r>
+      <w:r>
+        <w:rPr>
+          <w:rStyle w:val="VerbatimChar"/>
+        </w:rPr>
+        <w:t xml:space="preserve">#&gt;  P usethis         1.6.1   2020-04-29 [?] CRAN (R 4.0.0)</w:t>
+      </w:r>
+      <w:r>
+        <w:br/>
+      </w:r>
+      <w:r>
+        <w:rPr>
+          <w:rStyle w:val="VerbatimChar"/>
+        </w:rPr>
+        <w:t xml:space="preserve">#&gt;  P utf8            1.1.4   2018-05-24 [?] CRAN (R 4.0.0)</w:t>
+      </w:r>
+      <w:r>
+        <w:br/>
+      </w:r>
+      <w:r>
+        <w:rPr>
+          <w:rStyle w:val="VerbatimChar"/>
+        </w:rPr>
+        <w:t xml:space="preserve">#&gt;  P vctrs           0.3.8   2021-04-29 [?] CRAN (R 4.0.5)</w:t>
+      </w:r>
+      <w:r>
+        <w:br/>
+      </w:r>
+      <w:r>
+        <w:rPr>
+          <w:rStyle w:val="VerbatimChar"/>
+        </w:rPr>
+        <w:t xml:space="preserve">#&gt;  P viridisLite     0.4.0   2021-04-13 [?] CRAN (R 4.0.5)</w:t>
+      </w:r>
+      <w:r>
+        <w:br/>
+      </w:r>
+      <w:r>
+        <w:rPr>
+          <w:rStyle w:val="VerbatimChar"/>
+        </w:rPr>
+        <w:t xml:space="preserve">#&gt;  P webshot         0.5.2   2019-11-22 [?] CRAN (R 4.0.2)</w:t>
+      </w:r>
+      <w:r>
+        <w:br/>
+      </w:r>
+      <w:r>
+        <w:rPr>
+          <w:rStyle w:val="VerbatimChar"/>
+        </w:rPr>
+        <w:t xml:space="preserve">#&gt;  P withr           2.4.2   2021-04-18 [?] CRAN (R 4.0.5)</w:t>
+      </w:r>
+      <w:r>
+        <w:br/>
+      </w:r>
+      <w:r>
+        <w:rPr>
+          <w:rStyle w:val="VerbatimChar"/>
+        </w:rPr>
+        <w:t xml:space="preserve">#&gt;  P xfun            0.24    2021-06-15 [?] CRAN (R 4.0.5)</w:t>
+      </w:r>
+      <w:r>
+        <w:br/>
+      </w:r>
+      <w:r>
+        <w:rPr>
+          <w:rStyle w:val="VerbatimChar"/>
+        </w:rPr>
+        <w:t xml:space="preserve">#&gt;  P xml2          * 1.3.2   2020-04-23 [?] CRAN (R 4.0.0)</w:t>
+      </w:r>
+      <w:r>
+        <w:br/>
+      </w:r>
+      <w:r>
+        <w:rPr>
+          <w:rStyle w:val="VerbatimChar"/>
+        </w:rPr>
+        <w:t xml:space="preserve">#&gt;  P yaml            2.2.1   2020-02-01 [?] CRAN (R 4.0.0)</w:t>
       </w:r>
       <w:r>
         <w:br/>
@@ -6972,16 +7026,16 @@
         <w:rPr>
           <w:rStyle w:val="VerbatimChar"/>
         </w:rPr>
-        <w:t xml:space="preserve">#&gt; [2] /tmp/RtmpdR8pnx/renv-system-library</w:t>
-      </w:r>
-      <w:r>
-        <w:br/>
-      </w:r>
-      <w:r>
-        <w:rPr>
-          <w:rStyle w:val="VerbatimChar"/>
-        </w:rPr>
-        <w:t xml:space="preserve">#&gt; [3] /tmp/RtmpI2dXKT/renv-system-library</w:t>
+        <w:t xml:space="preserve">#&gt; [2] /tmp/RtmpGpgTLP/renv-system-library</w:t>
+      </w:r>
+      <w:r>
+        <w:br/>
+      </w:r>
+      <w:r>
+        <w:rPr>
+          <w:rStyle w:val="VerbatimChar"/>
+        </w:rPr>
+        <w:t xml:space="preserve">#&gt; [3] /tmp/RtmpPOlTGj/renv-system-library</w:t>
       </w:r>
       <w:r>
         <w:br/>
@@ -7036,7 +7090,7 @@
         <w:rPr>
           <w:rStyle w:val="VerbatimChar"/>
         </w:rPr>
-        <w:t xml:space="preserve">#&gt; Head:     [0c7f079] 2021-07-07: update renv</w:t>
+        <w:t xml:space="preserve">#&gt; Head:     [214626b] 2021-07-08: added uhi calc for urbclim</w:t>
       </w:r>
     </w:p>
     <w:bookmarkEnd w:id="103"/>

</xml_diff>